<commit_message>
added support for sub-items
</commit_message>
<xml_diff>
--- a/src/main/resources/base-template.docx
+++ b/src/main/resources/base-template.docx
@@ -90,6 +90,56 @@
       </w:pPr>
       <w:r>
         <w:t>SRI AlphaList One</w:t>
+      </w:r>
+    </w:p>
+    <w:p>
+      <w:pPr>
+        <w:pStyle w:val="SRIAlphaList"/>
+        <w:numPr>
+          <w:ilvl w:val="1"/>
+          <w:numId w:val="24"/>
+        </w:numPr>
+      </w:pPr>
+      <w:r>
+        <w:t>Sub-item</w:t>
+      </w:r>
+    </w:p>
+    <w:p>
+      <w:pPr>
+        <w:pStyle w:val="SRIAlphaList"/>
+        <w:numPr>
+          <w:ilvl w:val="2"/>
+          <w:numId w:val="24"/>
+        </w:numPr>
+      </w:pPr>
+      <w:r>
+        <w:t>Sub-sub item</w:t>
+      </w:r>
+      <w:bookmarkStart w:id="0" w:name="_GoBack"/>
+      <w:bookmarkEnd w:id="0"/>
+    </w:p>
+    <w:p>
+      <w:pPr>
+        <w:pStyle w:val="SRIAlphaList"/>
+        <w:numPr>
+          <w:ilvl w:val="1"/>
+          <w:numId w:val="24"/>
+        </w:numPr>
+      </w:pPr>
+      <w:r>
+        <w:t>Sub item</w:t>
+      </w:r>
+    </w:p>
+    <w:p>
+      <w:pPr>
+        <w:pStyle w:val="SRIAlphaList"/>
+        <w:numPr>
+          <w:ilvl w:val="1"/>
+          <w:numId w:val="24"/>
+        </w:numPr>
+      </w:pPr>
+      <w:r>
+        <w:t>Sub-item</w:t>
       </w:r>
     </w:p>
     <w:p>
@@ -375,9 +425,7 @@
     <w:pPr>
       <w:pStyle w:val="Header"/>
     </w:pPr>
-    <w:bookmarkStart w:id="0" w:name="_GoBack"/>
   </w:p>
-  <w:bookmarkEnd w:id="0"/>
 </w:hdr>
 </file>
 
@@ -570,89 +618,116 @@
   </w:abstractNum>
   <w:abstractNum w:abstractNumId="2">
     <w:nsid w:val="0F1546A1"/>
-    <w:multiLevelType w:val="hybridMultilevel"/>
-    <w:tmpl w:val="EF226B44"/>
-    <w:lvl w:ilvl="0" w:tplc="33C0ACFC">
+    <w:multiLevelType w:val="multilevel"/>
+    <w:tmpl w:val="FC444B40"/>
+    <w:lvl w:ilvl="0">
       <w:start w:val="1"/>
       <w:numFmt w:val="lowerLetter"/>
       <w:pStyle w:val="SRIAlphaList"/>
-      <w:lvlText w:val="%1."/>
+      <w:lvlText w:val="%1"/>
       <w:lvlJc w:val="left"/>
       <w:pPr>
         <w:ind w:left="720" w:hanging="360"/>
       </w:pPr>
-    </w:lvl>
-    <w:lvl w:ilvl="1" w:tplc="04090019" w:tentative="1">
-      <w:start w:val="1"/>
-      <w:numFmt w:val="lowerLetter"/>
-      <w:lvlText w:val="%2."/>
+      <w:rPr>
+        <w:rFonts w:hint="default"/>
+      </w:rPr>
+    </w:lvl>
+    <w:lvl w:ilvl="1">
+      <w:start w:val="1"/>
+      <w:numFmt w:val="bullet"/>
+      <w:lvlText w:val=""/>
+      <w:lvlJc w:val="left"/>
+      <w:pPr>
+        <w:ind w:left="1080" w:hanging="360"/>
+      </w:pPr>
+      <w:rPr>
+        <w:rFonts w:ascii="Wingdings" w:hAnsi="Wingdings" w:hint="default"/>
+      </w:rPr>
+    </w:lvl>
+    <w:lvl w:ilvl="2">
+      <w:start w:val="1"/>
+      <w:numFmt w:val="bullet"/>
+      <w:lvlText w:val=""/>
       <w:lvlJc w:val="left"/>
       <w:pPr>
         <w:ind w:left="1440" w:hanging="360"/>
       </w:pPr>
-    </w:lvl>
-    <w:lvl w:ilvl="2" w:tplc="0409001B" w:tentative="1">
-      <w:start w:val="1"/>
-      <w:numFmt w:val="lowerRoman"/>
-      <w:lvlText w:val="%3."/>
-      <w:lvlJc w:val="right"/>
-      <w:pPr>
-        <w:ind w:left="2160" w:hanging="180"/>
-      </w:pPr>
-    </w:lvl>
-    <w:lvl w:ilvl="3" w:tplc="0409000F" w:tentative="1">
-      <w:start w:val="1"/>
-      <w:numFmt w:val="decimal"/>
-      <w:lvlText w:val="%4."/>
+      <w:rPr>
+        <w:rFonts w:ascii="Wingdings" w:hAnsi="Wingdings" w:hint="default"/>
+      </w:rPr>
+    </w:lvl>
+    <w:lvl w:ilvl="3">
+      <w:start w:val="1"/>
+      <w:numFmt w:val="bullet"/>
+      <w:lvlText w:val=""/>
+      <w:lvlJc w:val="left"/>
+      <w:pPr>
+        <w:ind w:left="1800" w:hanging="360"/>
+      </w:pPr>
+      <w:rPr>
+        <w:rFonts w:ascii="Symbol" w:hAnsi="Symbol" w:hint="default"/>
+      </w:rPr>
+    </w:lvl>
+    <w:lvl w:ilvl="4">
+      <w:start w:val="1"/>
+      <w:numFmt w:val="bullet"/>
+      <w:lvlText w:val=""/>
+      <w:lvlJc w:val="left"/>
+      <w:pPr>
+        <w:ind w:left="2160" w:hanging="360"/>
+      </w:pPr>
+      <w:rPr>
+        <w:rFonts w:ascii="Symbol" w:hAnsi="Symbol" w:hint="default"/>
+      </w:rPr>
+    </w:lvl>
+    <w:lvl w:ilvl="5">
+      <w:start w:val="1"/>
+      <w:numFmt w:val="bullet"/>
+      <w:lvlText w:val=""/>
+      <w:lvlJc w:val="left"/>
+      <w:pPr>
+        <w:ind w:left="2520" w:hanging="360"/>
+      </w:pPr>
+      <w:rPr>
+        <w:rFonts w:ascii="Wingdings" w:hAnsi="Wingdings" w:hint="default"/>
+      </w:rPr>
+    </w:lvl>
+    <w:lvl w:ilvl="6">
+      <w:start w:val="1"/>
+      <w:numFmt w:val="bullet"/>
+      <w:lvlText w:val=""/>
       <w:lvlJc w:val="left"/>
       <w:pPr>
         <w:ind w:left="2880" w:hanging="360"/>
       </w:pPr>
-    </w:lvl>
-    <w:lvl w:ilvl="4" w:tplc="04090019" w:tentative="1">
-      <w:start w:val="1"/>
-      <w:numFmt w:val="lowerLetter"/>
-      <w:lvlText w:val="%5."/>
+      <w:rPr>
+        <w:rFonts w:ascii="Wingdings" w:hAnsi="Wingdings" w:hint="default"/>
+      </w:rPr>
+    </w:lvl>
+    <w:lvl w:ilvl="7">
+      <w:start w:val="1"/>
+      <w:numFmt w:val="bullet"/>
+      <w:lvlText w:val=""/>
+      <w:lvlJc w:val="left"/>
+      <w:pPr>
+        <w:ind w:left="3240" w:hanging="360"/>
+      </w:pPr>
+      <w:rPr>
+        <w:rFonts w:ascii="Symbol" w:hAnsi="Symbol" w:hint="default"/>
+      </w:rPr>
+    </w:lvl>
+    <w:lvl w:ilvl="8">
+      <w:start w:val="1"/>
+      <w:numFmt w:val="bullet"/>
+      <w:lvlText w:val=""/>
       <w:lvlJc w:val="left"/>
       <w:pPr>
         <w:ind w:left="3600" w:hanging="360"/>
       </w:pPr>
-    </w:lvl>
-    <w:lvl w:ilvl="5" w:tplc="0409001B" w:tentative="1">
-      <w:start w:val="1"/>
-      <w:numFmt w:val="lowerRoman"/>
-      <w:lvlText w:val="%6."/>
-      <w:lvlJc w:val="right"/>
-      <w:pPr>
-        <w:ind w:left="4320" w:hanging="180"/>
-      </w:pPr>
-    </w:lvl>
-    <w:lvl w:ilvl="6" w:tplc="0409000F" w:tentative="1">
-      <w:start w:val="1"/>
-      <w:numFmt w:val="decimal"/>
-      <w:lvlText w:val="%7."/>
-      <w:lvlJc w:val="left"/>
-      <w:pPr>
-        <w:ind w:left="5040" w:hanging="360"/>
-      </w:pPr>
-    </w:lvl>
-    <w:lvl w:ilvl="7" w:tplc="04090019" w:tentative="1">
-      <w:start w:val="1"/>
-      <w:numFmt w:val="lowerLetter"/>
-      <w:lvlText w:val="%8."/>
-      <w:lvlJc w:val="left"/>
-      <w:pPr>
-        <w:ind w:left="5760" w:hanging="360"/>
-      </w:pPr>
-    </w:lvl>
-    <w:lvl w:ilvl="8" w:tplc="0409001B" w:tentative="1">
-      <w:start w:val="1"/>
-      <w:numFmt w:val="lowerRoman"/>
-      <w:lvlText w:val="%9."/>
-      <w:lvlJc w:val="right"/>
-      <w:pPr>
-        <w:ind w:left="6480" w:hanging="180"/>
-      </w:pPr>
+      <w:rPr>
+        <w:rFonts w:ascii="Symbol" w:hAnsi="Symbol" w:hint="default"/>
+      </w:rPr>
     </w:lvl>
   </w:abstractNum>
   <w:abstractNum w:abstractNumId="3">
@@ -831,6 +906,92 @@
     </w:lvl>
   </w:abstractNum>
   <w:abstractNum w:abstractNumId="5">
+    <w:nsid w:val="37B84C99"/>
+    <w:multiLevelType w:val="multilevel"/>
+    <w:tmpl w:val="0409001D"/>
+    <w:lvl w:ilvl="0">
+      <w:start w:val="1"/>
+      <w:numFmt w:val="decimal"/>
+      <w:lvlText w:val="%1)"/>
+      <w:lvlJc w:val="left"/>
+      <w:pPr>
+        <w:ind w:left="360" w:hanging="360"/>
+      </w:pPr>
+    </w:lvl>
+    <w:lvl w:ilvl="1">
+      <w:start w:val="1"/>
+      <w:numFmt w:val="lowerLetter"/>
+      <w:lvlText w:val="%2)"/>
+      <w:lvlJc w:val="left"/>
+      <w:pPr>
+        <w:ind w:left="720" w:hanging="360"/>
+      </w:pPr>
+    </w:lvl>
+    <w:lvl w:ilvl="2">
+      <w:start w:val="1"/>
+      <w:numFmt w:val="lowerRoman"/>
+      <w:lvlText w:val="%3)"/>
+      <w:lvlJc w:val="left"/>
+      <w:pPr>
+        <w:ind w:left="1080" w:hanging="360"/>
+      </w:pPr>
+    </w:lvl>
+    <w:lvl w:ilvl="3">
+      <w:start w:val="1"/>
+      <w:numFmt w:val="decimal"/>
+      <w:lvlText w:val="(%4)"/>
+      <w:lvlJc w:val="left"/>
+      <w:pPr>
+        <w:ind w:left="1440" w:hanging="360"/>
+      </w:pPr>
+    </w:lvl>
+    <w:lvl w:ilvl="4">
+      <w:start w:val="1"/>
+      <w:numFmt w:val="lowerLetter"/>
+      <w:lvlText w:val="(%5)"/>
+      <w:lvlJc w:val="left"/>
+      <w:pPr>
+        <w:ind w:left="1800" w:hanging="360"/>
+      </w:pPr>
+    </w:lvl>
+    <w:lvl w:ilvl="5">
+      <w:start w:val="1"/>
+      <w:numFmt w:val="lowerRoman"/>
+      <w:lvlText w:val="(%6)"/>
+      <w:lvlJc w:val="left"/>
+      <w:pPr>
+        <w:ind w:left="2160" w:hanging="360"/>
+      </w:pPr>
+    </w:lvl>
+    <w:lvl w:ilvl="6">
+      <w:start w:val="1"/>
+      <w:numFmt w:val="decimal"/>
+      <w:lvlText w:val="%7."/>
+      <w:lvlJc w:val="left"/>
+      <w:pPr>
+        <w:ind w:left="2520" w:hanging="360"/>
+      </w:pPr>
+    </w:lvl>
+    <w:lvl w:ilvl="7">
+      <w:start w:val="1"/>
+      <w:numFmt w:val="lowerLetter"/>
+      <w:lvlText w:val="%8."/>
+      <w:lvlJc w:val="left"/>
+      <w:pPr>
+        <w:ind w:left="2880" w:hanging="360"/>
+      </w:pPr>
+    </w:lvl>
+    <w:lvl w:ilvl="8">
+      <w:start w:val="1"/>
+      <w:numFmt w:val="lowerRoman"/>
+      <w:lvlText w:val="%9."/>
+      <w:lvlJc w:val="left"/>
+      <w:pPr>
+        <w:ind w:left="3240" w:hanging="360"/>
+      </w:pPr>
+    </w:lvl>
+  </w:abstractNum>
+  <w:abstractNum w:abstractNumId="6">
     <w:nsid w:val="37E20B3A"/>
     <w:multiLevelType w:val="multilevel"/>
     <w:tmpl w:val="0409001F"/>
@@ -916,7 +1077,7 @@
       </w:pPr>
     </w:lvl>
   </w:abstractNum>
-  <w:abstractNum w:abstractNumId="6">
+  <w:abstractNum w:abstractNumId="7">
     <w:nsid w:val="3EE22F88"/>
     <w:multiLevelType w:val="hybridMultilevel"/>
     <w:tmpl w:val="44FCC500"/>
@@ -1003,7 +1164,94 @@
       </w:pPr>
     </w:lvl>
   </w:abstractNum>
-  <w:abstractNum w:abstractNumId="7">
+  <w:abstractNum w:abstractNumId="8">
+    <w:nsid w:val="443866F7"/>
+    <w:multiLevelType w:val="multilevel"/>
+    <w:tmpl w:val="04090023"/>
+    <w:lvl w:ilvl="0">
+      <w:start w:val="1"/>
+      <w:numFmt w:val="upperRoman"/>
+      <w:lvlText w:val="Article %1."/>
+      <w:lvlJc w:val="left"/>
+      <w:pPr>
+        <w:ind w:left="0" w:firstLine="0"/>
+      </w:pPr>
+    </w:lvl>
+    <w:lvl w:ilvl="1">
+      <w:start w:val="1"/>
+      <w:numFmt w:val="decimalZero"/>
+      <w:isLgl/>
+      <w:lvlText w:val="Section %1.%2"/>
+      <w:lvlJc w:val="left"/>
+      <w:pPr>
+        <w:ind w:left="0" w:firstLine="0"/>
+      </w:pPr>
+    </w:lvl>
+    <w:lvl w:ilvl="2">
+      <w:start w:val="1"/>
+      <w:numFmt w:val="lowerLetter"/>
+      <w:lvlText w:val="(%3)"/>
+      <w:lvlJc w:val="left"/>
+      <w:pPr>
+        <w:ind w:left="720" w:hanging="432"/>
+      </w:pPr>
+    </w:lvl>
+    <w:lvl w:ilvl="3">
+      <w:start w:val="1"/>
+      <w:numFmt w:val="lowerRoman"/>
+      <w:lvlText w:val="(%4)"/>
+      <w:lvlJc w:val="right"/>
+      <w:pPr>
+        <w:ind w:left="864" w:hanging="144"/>
+      </w:pPr>
+    </w:lvl>
+    <w:lvl w:ilvl="4">
+      <w:start w:val="1"/>
+      <w:numFmt w:val="decimal"/>
+      <w:lvlText w:val="%5)"/>
+      <w:lvlJc w:val="left"/>
+      <w:pPr>
+        <w:ind w:left="1008" w:hanging="432"/>
+      </w:pPr>
+    </w:lvl>
+    <w:lvl w:ilvl="5">
+      <w:start w:val="1"/>
+      <w:numFmt w:val="lowerLetter"/>
+      <w:lvlText w:val="%6)"/>
+      <w:lvlJc w:val="left"/>
+      <w:pPr>
+        <w:ind w:left="1152" w:hanging="432"/>
+      </w:pPr>
+    </w:lvl>
+    <w:lvl w:ilvl="6">
+      <w:start w:val="1"/>
+      <w:numFmt w:val="lowerRoman"/>
+      <w:lvlText w:val="%7)"/>
+      <w:lvlJc w:val="right"/>
+      <w:pPr>
+        <w:ind w:left="1296" w:hanging="288"/>
+      </w:pPr>
+    </w:lvl>
+    <w:lvl w:ilvl="7">
+      <w:start w:val="1"/>
+      <w:numFmt w:val="lowerLetter"/>
+      <w:lvlText w:val="%8."/>
+      <w:lvlJc w:val="left"/>
+      <w:pPr>
+        <w:ind w:left="1440" w:hanging="432"/>
+      </w:pPr>
+    </w:lvl>
+    <w:lvl w:ilvl="8">
+      <w:start w:val="1"/>
+      <w:numFmt w:val="lowerRoman"/>
+      <w:lvlText w:val="%9."/>
+      <w:lvlJc w:val="right"/>
+      <w:pPr>
+        <w:ind w:left="1584" w:hanging="144"/>
+      </w:pPr>
+    </w:lvl>
+  </w:abstractNum>
+  <w:abstractNum w:abstractNumId="9">
     <w:nsid w:val="499353F6"/>
     <w:multiLevelType w:val="multilevel"/>
     <w:tmpl w:val="34983BF4"/>
@@ -1089,7 +1337,7 @@
       </w:pPr>
     </w:lvl>
   </w:abstractNum>
-  <w:abstractNum w:abstractNumId="8">
+  <w:abstractNum w:abstractNumId="10">
     <w:nsid w:val="4A804BA5"/>
     <w:multiLevelType w:val="multilevel"/>
     <w:tmpl w:val="4F5A82E2"/>
@@ -1178,7 +1426,179 @@
       </w:pPr>
     </w:lvl>
   </w:abstractNum>
-  <w:abstractNum w:abstractNumId="9">
+  <w:abstractNum w:abstractNumId="11">
+    <w:nsid w:val="4E2413DD"/>
+    <w:multiLevelType w:val="multilevel"/>
+    <w:tmpl w:val="0409001F"/>
+    <w:lvl w:ilvl="0">
+      <w:start w:val="1"/>
+      <w:numFmt w:val="decimal"/>
+      <w:lvlText w:val="%1."/>
+      <w:lvlJc w:val="left"/>
+      <w:pPr>
+        <w:ind w:left="360" w:hanging="360"/>
+      </w:pPr>
+    </w:lvl>
+    <w:lvl w:ilvl="1">
+      <w:start w:val="1"/>
+      <w:numFmt w:val="decimal"/>
+      <w:lvlText w:val="%1.%2."/>
+      <w:lvlJc w:val="left"/>
+      <w:pPr>
+        <w:ind w:left="792" w:hanging="432"/>
+      </w:pPr>
+    </w:lvl>
+    <w:lvl w:ilvl="2">
+      <w:start w:val="1"/>
+      <w:numFmt w:val="decimal"/>
+      <w:lvlText w:val="%1.%2.%3."/>
+      <w:lvlJc w:val="left"/>
+      <w:pPr>
+        <w:ind w:left="1224" w:hanging="504"/>
+      </w:pPr>
+    </w:lvl>
+    <w:lvl w:ilvl="3">
+      <w:start w:val="1"/>
+      <w:numFmt w:val="decimal"/>
+      <w:lvlText w:val="%1.%2.%3.%4."/>
+      <w:lvlJc w:val="left"/>
+      <w:pPr>
+        <w:ind w:left="1728" w:hanging="648"/>
+      </w:pPr>
+    </w:lvl>
+    <w:lvl w:ilvl="4">
+      <w:start w:val="1"/>
+      <w:numFmt w:val="decimal"/>
+      <w:lvlText w:val="%1.%2.%3.%4.%5."/>
+      <w:lvlJc w:val="left"/>
+      <w:pPr>
+        <w:ind w:left="2232" w:hanging="792"/>
+      </w:pPr>
+    </w:lvl>
+    <w:lvl w:ilvl="5">
+      <w:start w:val="1"/>
+      <w:numFmt w:val="decimal"/>
+      <w:lvlText w:val="%1.%2.%3.%4.%5.%6."/>
+      <w:lvlJc w:val="left"/>
+      <w:pPr>
+        <w:ind w:left="2736" w:hanging="936"/>
+      </w:pPr>
+    </w:lvl>
+    <w:lvl w:ilvl="6">
+      <w:start w:val="1"/>
+      <w:numFmt w:val="decimal"/>
+      <w:lvlText w:val="%1.%2.%3.%4.%5.%6.%7."/>
+      <w:lvlJc w:val="left"/>
+      <w:pPr>
+        <w:ind w:left="3240" w:hanging="1080"/>
+      </w:pPr>
+    </w:lvl>
+    <w:lvl w:ilvl="7">
+      <w:start w:val="1"/>
+      <w:numFmt w:val="decimal"/>
+      <w:lvlText w:val="%1.%2.%3.%4.%5.%6.%7.%8."/>
+      <w:lvlJc w:val="left"/>
+      <w:pPr>
+        <w:ind w:left="3744" w:hanging="1224"/>
+      </w:pPr>
+    </w:lvl>
+    <w:lvl w:ilvl="8">
+      <w:start w:val="1"/>
+      <w:numFmt w:val="decimal"/>
+      <w:lvlText w:val="%1.%2.%3.%4.%5.%6.%7.%8.%9."/>
+      <w:lvlJc w:val="left"/>
+      <w:pPr>
+        <w:ind w:left="4320" w:hanging="1440"/>
+      </w:pPr>
+    </w:lvl>
+  </w:abstractNum>
+  <w:abstractNum w:abstractNumId="12">
+    <w:nsid w:val="5D683BDE"/>
+    <w:multiLevelType w:val="multilevel"/>
+    <w:tmpl w:val="EF226B44"/>
+    <w:lvl w:ilvl="0">
+      <w:start w:val="1"/>
+      <w:numFmt w:val="lowerLetter"/>
+      <w:lvlText w:val="%1."/>
+      <w:lvlJc w:val="left"/>
+      <w:pPr>
+        <w:ind w:left="720" w:hanging="360"/>
+      </w:pPr>
+    </w:lvl>
+    <w:lvl w:ilvl="1">
+      <w:start w:val="1"/>
+      <w:numFmt w:val="lowerLetter"/>
+      <w:lvlText w:val="%2."/>
+      <w:lvlJc w:val="left"/>
+      <w:pPr>
+        <w:ind w:left="1440" w:hanging="360"/>
+      </w:pPr>
+    </w:lvl>
+    <w:lvl w:ilvl="2">
+      <w:start w:val="1"/>
+      <w:numFmt w:val="lowerRoman"/>
+      <w:lvlText w:val="%3."/>
+      <w:lvlJc w:val="right"/>
+      <w:pPr>
+        <w:ind w:left="2160" w:hanging="180"/>
+      </w:pPr>
+    </w:lvl>
+    <w:lvl w:ilvl="3">
+      <w:start w:val="1"/>
+      <w:numFmt w:val="decimal"/>
+      <w:lvlText w:val="%4."/>
+      <w:lvlJc w:val="left"/>
+      <w:pPr>
+        <w:ind w:left="2880" w:hanging="360"/>
+      </w:pPr>
+    </w:lvl>
+    <w:lvl w:ilvl="4">
+      <w:start w:val="1"/>
+      <w:numFmt w:val="lowerLetter"/>
+      <w:lvlText w:val="%5."/>
+      <w:lvlJc w:val="left"/>
+      <w:pPr>
+        <w:ind w:left="3600" w:hanging="360"/>
+      </w:pPr>
+    </w:lvl>
+    <w:lvl w:ilvl="5">
+      <w:start w:val="1"/>
+      <w:numFmt w:val="lowerRoman"/>
+      <w:lvlText w:val="%6."/>
+      <w:lvlJc w:val="right"/>
+      <w:pPr>
+        <w:ind w:left="4320" w:hanging="180"/>
+      </w:pPr>
+    </w:lvl>
+    <w:lvl w:ilvl="6">
+      <w:start w:val="1"/>
+      <w:numFmt w:val="decimal"/>
+      <w:lvlText w:val="%7."/>
+      <w:lvlJc w:val="left"/>
+      <w:pPr>
+        <w:ind w:left="5040" w:hanging="360"/>
+      </w:pPr>
+    </w:lvl>
+    <w:lvl w:ilvl="7">
+      <w:start w:val="1"/>
+      <w:numFmt w:val="lowerLetter"/>
+      <w:lvlText w:val="%8."/>
+      <w:lvlJc w:val="left"/>
+      <w:pPr>
+        <w:ind w:left="5760" w:hanging="360"/>
+      </w:pPr>
+    </w:lvl>
+    <w:lvl w:ilvl="8">
+      <w:start w:val="1"/>
+      <w:numFmt w:val="lowerRoman"/>
+      <w:lvlText w:val="%9."/>
+      <w:lvlJc w:val="right"/>
+      <w:pPr>
+        <w:ind w:left="6480" w:hanging="180"/>
+      </w:pPr>
+    </w:lvl>
+  </w:abstractNum>
+  <w:abstractNum w:abstractNumId="13">
     <w:nsid w:val="5E220B56"/>
     <w:multiLevelType w:val="multilevel"/>
     <w:tmpl w:val="04CE8B98"/>
@@ -1267,7 +1687,7 @@
       </w:pPr>
     </w:lvl>
   </w:abstractNum>
-  <w:abstractNum w:abstractNumId="10">
+  <w:abstractNum w:abstractNumId="14">
     <w:nsid w:val="642E7202"/>
     <w:multiLevelType w:val="multilevel"/>
     <w:tmpl w:val="34983BF4"/>
@@ -1353,7 +1773,7 @@
       </w:pPr>
     </w:lvl>
   </w:abstractNum>
-  <w:abstractNum w:abstractNumId="11">
+  <w:abstractNum w:abstractNumId="15">
     <w:nsid w:val="6529254C"/>
     <w:multiLevelType w:val="multilevel"/>
     <w:tmpl w:val="C51C7F16"/>
@@ -1439,7 +1859,7 @@
       </w:pPr>
     </w:lvl>
   </w:abstractNum>
-  <w:abstractNum w:abstractNumId="12">
+  <w:abstractNum w:abstractNumId="16">
     <w:nsid w:val="69791A0C"/>
     <w:multiLevelType w:val="multilevel"/>
     <w:tmpl w:val="04090023"/>
@@ -1526,7 +1946,7 @@
       </w:pPr>
     </w:lvl>
   </w:abstractNum>
-  <w:abstractNum w:abstractNumId="13">
+  <w:abstractNum w:abstractNumId="17">
     <w:nsid w:val="6B6D14A2"/>
     <w:multiLevelType w:val="multilevel"/>
     <w:tmpl w:val="0409001D"/>
@@ -1612,7 +2032,7 @@
       </w:pPr>
     </w:lvl>
   </w:abstractNum>
-  <w:abstractNum w:abstractNumId="14">
+  <w:abstractNum w:abstractNumId="18">
     <w:nsid w:val="76C70819"/>
     <w:multiLevelType w:val="hybridMultilevel"/>
     <w:tmpl w:val="C60C43C0"/>
@@ -1702,7 +2122,7 @@
       </w:pPr>
     </w:lvl>
   </w:abstractNum>
-  <w:abstractNum w:abstractNumId="15">
+  <w:abstractNum w:abstractNumId="19">
     <w:nsid w:val="7A903950"/>
     <w:multiLevelType w:val="hybridMultilevel"/>
     <w:tmpl w:val="938E47BC"/>
@@ -1792,100 +2212,100 @@
     </w:lvl>
   </w:abstractNum>
   <w:num w:numId="1">
-    <w:abstractNumId w:val="14"/>
+    <w:abstractNumId w:val="18"/>
   </w:num>
   <w:num w:numId="2">
-    <w:abstractNumId w:val="7"/>
+    <w:abstractNumId w:val="9"/>
   </w:num>
   <w:num w:numId="3">
-    <w:abstractNumId w:val="5"/>
+    <w:abstractNumId w:val="6"/>
   </w:num>
   <w:num w:numId="4">
-    <w:abstractNumId w:val="13"/>
+    <w:abstractNumId w:val="17"/>
   </w:num>
   <w:num w:numId="5">
-    <w:abstractNumId w:val="12"/>
+    <w:abstractNumId w:val="16"/>
   </w:num>
   <w:num w:numId="6">
     <w:abstractNumId w:val="1"/>
   </w:num>
   <w:num w:numId="7">
-    <w:abstractNumId w:val="15"/>
+    <w:abstractNumId w:val="19"/>
   </w:num>
   <w:num w:numId="8">
-    <w:abstractNumId w:val="9"/>
+    <w:abstractNumId w:val="13"/>
   </w:num>
   <w:num w:numId="9">
     <w:abstractNumId w:val="0"/>
   </w:num>
   <w:num w:numId="10">
-    <w:abstractNumId w:val="14"/>
+    <w:abstractNumId w:val="18"/>
     <w:lvlOverride w:ilvl="0">
       <w:startOverride w:val="1"/>
     </w:lvlOverride>
   </w:num>
   <w:num w:numId="11">
-    <w:abstractNumId w:val="14"/>
+    <w:abstractNumId w:val="18"/>
     <w:lvlOverride w:ilvl="0">
       <w:startOverride w:val="1"/>
     </w:lvlOverride>
   </w:num>
   <w:num w:numId="12">
-    <w:abstractNumId w:val="14"/>
+    <w:abstractNumId w:val="18"/>
     <w:lvlOverride w:ilvl="0">
       <w:startOverride w:val="1"/>
     </w:lvlOverride>
   </w:num>
   <w:num w:numId="13">
-    <w:abstractNumId w:val="14"/>
+    <w:abstractNumId w:val="18"/>
     <w:lvlOverride w:ilvl="0">
       <w:startOverride w:val="1"/>
     </w:lvlOverride>
   </w:num>
   <w:num w:numId="14">
-    <w:abstractNumId w:val="14"/>
+    <w:abstractNumId w:val="18"/>
     <w:lvlOverride w:ilvl="0">
       <w:startOverride w:val="1"/>
     </w:lvlOverride>
   </w:num>
   <w:num w:numId="15">
-    <w:abstractNumId w:val="14"/>
+    <w:abstractNumId w:val="18"/>
     <w:lvlOverride w:ilvl="0">
       <w:startOverride w:val="1"/>
     </w:lvlOverride>
   </w:num>
   <w:num w:numId="16">
-    <w:abstractNumId w:val="14"/>
+    <w:abstractNumId w:val="18"/>
     <w:lvlOverride w:ilvl="0">
       <w:startOverride w:val="1"/>
     </w:lvlOverride>
   </w:num>
   <w:num w:numId="17">
-    <w:abstractNumId w:val="14"/>
+    <w:abstractNumId w:val="18"/>
     <w:lvlOverride w:ilvl="0">
       <w:startOverride w:val="1"/>
     </w:lvlOverride>
   </w:num>
   <w:num w:numId="18">
-    <w:abstractNumId w:val="14"/>
+    <w:abstractNumId w:val="18"/>
     <w:lvlOverride w:ilvl="0">
       <w:startOverride w:val="1"/>
     </w:lvlOverride>
   </w:num>
   <w:num w:numId="19">
-    <w:abstractNumId w:val="14"/>
+    <w:abstractNumId w:val="18"/>
     <w:lvlOverride w:ilvl="0">
       <w:startOverride w:val="1"/>
     </w:lvlOverride>
   </w:num>
   <w:num w:numId="20">
-    <w:abstractNumId w:val="10"/>
+    <w:abstractNumId w:val="14"/>
   </w:num>
   <w:num w:numId="21">
     <w:abstractNumId w:val="4"/>
   </w:num>
   <w:num w:numId="22">
-    <w:abstractNumId w:val="8"/>
+    <w:abstractNumId w:val="10"/>
   </w:num>
   <w:num w:numId="23">
     <w:abstractNumId w:val="3"/>
@@ -1894,13 +2314,13 @@
     <w:abstractNumId w:val="2"/>
   </w:num>
   <w:num w:numId="25">
-    <w:abstractNumId w:val="11"/>
+    <w:abstractNumId w:val="15"/>
   </w:num>
   <w:num w:numId="26">
-    <w:abstractNumId w:val="6"/>
+    <w:abstractNumId w:val="7"/>
   </w:num>
   <w:num w:numId="27">
-    <w:abstractNumId w:val="6"/>
+    <w:abstractNumId w:val="7"/>
     <w:lvlOverride w:ilvl="0">
       <w:startOverride w:val="1"/>
     </w:lvlOverride>
@@ -1910,6 +2330,18 @@
     <w:lvlOverride w:ilvl="0">
       <w:startOverride w:val="1"/>
     </w:lvlOverride>
+  </w:num>
+  <w:num w:numId="29">
+    <w:abstractNumId w:val="12"/>
+  </w:num>
+  <w:num w:numId="30">
+    <w:abstractNumId w:val="8"/>
+  </w:num>
+  <w:num w:numId="31">
+    <w:abstractNumId w:val="5"/>
+  </w:num>
+  <w:num w:numId="32">
+    <w:abstractNumId w:val="11"/>
   </w:num>
 </w:numbering>
 </file>
@@ -2126,7 +2558,6 @@
   <w:style w:type="paragraph" w:customStyle="1" w:styleId="SRINumberList">
     <w:name w:val="SRI NumberList"/>
     <w:basedOn w:val="Normal"/>
-    <w:next w:val="Normal"/>
     <w:qFormat/>
     <w:rsid w:val="00C8781A"/>
     <w:pPr>
@@ -2352,7 +2783,6 @@
   <w:style w:type="paragraph" w:customStyle="1" w:styleId="SRIBulletList">
     <w:name w:val="SRI BulletList"/>
     <w:basedOn w:val="Normal"/>
-    <w:next w:val="Normal"/>
     <w:qFormat/>
     <w:rsid w:val="00C8781A"/>
     <w:pPr>
@@ -2364,14 +2794,135 @@
   <w:style w:type="paragraph" w:customStyle="1" w:styleId="SRIAlphaList">
     <w:name w:val="SRI AlphaList"/>
     <w:basedOn w:val="Normal"/>
-    <w:next w:val="Normal"/>
     <w:qFormat/>
-    <w:rsid w:val="00C8781A"/>
+    <w:rsid w:val="00504A93"/>
     <w:pPr>
       <w:numPr>
         <w:numId w:val="24"/>
       </w:numPr>
     </w:pPr>
+  </w:style>
+  <w:style w:type="character" w:customStyle="1" w:styleId="Heading1Char1">
+    <w:name w:val="Heading 1 Char1"/>
+    <w:basedOn w:val="DefaultParagraphFont"/>
+    <w:uiPriority w:val="9"/>
+    <w:rsid w:val="00504A93"/>
+    <w:rPr>
+      <w:rFonts w:asciiTheme="majorHAnsi" w:eastAsiaTheme="majorEastAsia" w:hAnsiTheme="majorHAnsi" w:cstheme="majorBidi"/>
+      <w:b/>
+      <w:bCs/>
+      <w:color w:val="345A8A" w:themeColor="accent1" w:themeShade="B5"/>
+      <w:sz w:val="32"/>
+      <w:szCs w:val="32"/>
+    </w:rPr>
+  </w:style>
+  <w:style w:type="character" w:customStyle="1" w:styleId="Heading2Char1">
+    <w:name w:val="Heading 2 Char1"/>
+    <w:basedOn w:val="DefaultParagraphFont"/>
+    <w:uiPriority w:val="9"/>
+    <w:semiHidden/>
+    <w:rsid w:val="00504A93"/>
+    <w:rPr>
+      <w:rFonts w:asciiTheme="majorHAnsi" w:eastAsiaTheme="majorEastAsia" w:hAnsiTheme="majorHAnsi" w:cstheme="majorBidi"/>
+      <w:b/>
+      <w:bCs/>
+      <w:color w:val="4F81BD" w:themeColor="accent1"/>
+      <w:sz w:val="26"/>
+      <w:szCs w:val="26"/>
+    </w:rPr>
+  </w:style>
+  <w:style w:type="character" w:customStyle="1" w:styleId="Heading3Char1">
+    <w:name w:val="Heading 3 Char1"/>
+    <w:basedOn w:val="DefaultParagraphFont"/>
+    <w:uiPriority w:val="9"/>
+    <w:semiHidden/>
+    <w:rsid w:val="00504A93"/>
+    <w:rPr>
+      <w:rFonts w:asciiTheme="majorHAnsi" w:eastAsiaTheme="majorEastAsia" w:hAnsiTheme="majorHAnsi" w:cstheme="majorBidi"/>
+      <w:b/>
+      <w:bCs/>
+      <w:color w:val="4F81BD" w:themeColor="accent1"/>
+    </w:rPr>
+  </w:style>
+  <w:style w:type="character" w:customStyle="1" w:styleId="Heading4Char1">
+    <w:name w:val="Heading 4 Char1"/>
+    <w:basedOn w:val="DefaultParagraphFont"/>
+    <w:uiPriority w:val="9"/>
+    <w:semiHidden/>
+    <w:rsid w:val="00504A93"/>
+    <w:rPr>
+      <w:rFonts w:asciiTheme="majorHAnsi" w:eastAsiaTheme="majorEastAsia" w:hAnsiTheme="majorHAnsi" w:cstheme="majorBidi"/>
+      <w:b/>
+      <w:bCs/>
+      <w:i/>
+      <w:iCs/>
+      <w:color w:val="4F81BD" w:themeColor="accent1"/>
+    </w:rPr>
+  </w:style>
+  <w:style w:type="character" w:customStyle="1" w:styleId="Heading5Char1">
+    <w:name w:val="Heading 5 Char1"/>
+    <w:basedOn w:val="DefaultParagraphFont"/>
+    <w:uiPriority w:val="9"/>
+    <w:semiHidden/>
+    <w:rsid w:val="00504A93"/>
+    <w:rPr>
+      <w:rFonts w:asciiTheme="majorHAnsi" w:eastAsiaTheme="majorEastAsia" w:hAnsiTheme="majorHAnsi" w:cstheme="majorBidi"/>
+      <w:color w:val="243F60" w:themeColor="accent1" w:themeShade="7F"/>
+    </w:rPr>
+  </w:style>
+  <w:style w:type="character" w:customStyle="1" w:styleId="Heading6Char1">
+    <w:name w:val="Heading 6 Char1"/>
+    <w:basedOn w:val="DefaultParagraphFont"/>
+    <w:uiPriority w:val="9"/>
+    <w:semiHidden/>
+    <w:rsid w:val="00504A93"/>
+    <w:rPr>
+      <w:rFonts w:asciiTheme="majorHAnsi" w:eastAsiaTheme="majorEastAsia" w:hAnsiTheme="majorHAnsi" w:cstheme="majorBidi"/>
+      <w:i/>
+      <w:iCs/>
+      <w:color w:val="243F60" w:themeColor="accent1" w:themeShade="7F"/>
+    </w:rPr>
+  </w:style>
+  <w:style w:type="character" w:customStyle="1" w:styleId="Heading7Char1">
+    <w:name w:val="Heading 7 Char1"/>
+    <w:basedOn w:val="DefaultParagraphFont"/>
+    <w:uiPriority w:val="9"/>
+    <w:semiHidden/>
+    <w:rsid w:val="00504A93"/>
+    <w:rPr>
+      <w:rFonts w:asciiTheme="majorHAnsi" w:eastAsiaTheme="majorEastAsia" w:hAnsiTheme="majorHAnsi" w:cstheme="majorBidi"/>
+      <w:i/>
+      <w:iCs/>
+      <w:color w:val="404040" w:themeColor="text1" w:themeTint="BF"/>
+    </w:rPr>
+  </w:style>
+  <w:style w:type="character" w:customStyle="1" w:styleId="Heading8Char1">
+    <w:name w:val="Heading 8 Char1"/>
+    <w:basedOn w:val="DefaultParagraphFont"/>
+    <w:uiPriority w:val="9"/>
+    <w:semiHidden/>
+    <w:rsid w:val="00504A93"/>
+    <w:rPr>
+      <w:rFonts w:asciiTheme="majorHAnsi" w:eastAsiaTheme="majorEastAsia" w:hAnsiTheme="majorHAnsi" w:cstheme="majorBidi"/>
+      <w:color w:val="404040" w:themeColor="text1" w:themeTint="BF"/>
+      <w:sz w:val="20"/>
+      <w:szCs w:val="20"/>
+    </w:rPr>
+  </w:style>
+  <w:style w:type="character" w:customStyle="1" w:styleId="Heading9Char1">
+    <w:name w:val="Heading 9 Char1"/>
+    <w:basedOn w:val="DefaultParagraphFont"/>
+    <w:uiPriority w:val="9"/>
+    <w:semiHidden/>
+    <w:rsid w:val="00504A93"/>
+    <w:rPr>
+      <w:rFonts w:asciiTheme="majorHAnsi" w:eastAsiaTheme="majorEastAsia" w:hAnsiTheme="majorHAnsi" w:cstheme="majorBidi"/>
+      <w:i/>
+      <w:iCs/>
+      <w:color w:val="404040" w:themeColor="text1" w:themeTint="BF"/>
+      <w:sz w:val="20"/>
+      <w:szCs w:val="20"/>
+    </w:rPr>
   </w:style>
 </w:styles>
 </file>
@@ -2588,7 +3139,6 @@
   <w:style w:type="paragraph" w:customStyle="1" w:styleId="SRINumberList">
     <w:name w:val="SRI NumberList"/>
     <w:basedOn w:val="Normal"/>
-    <w:next w:val="Normal"/>
     <w:qFormat/>
     <w:rsid w:val="00C8781A"/>
     <w:pPr>
@@ -2814,7 +3364,6 @@
   <w:style w:type="paragraph" w:customStyle="1" w:styleId="SRIBulletList">
     <w:name w:val="SRI BulletList"/>
     <w:basedOn w:val="Normal"/>
-    <w:next w:val="Normal"/>
     <w:qFormat/>
     <w:rsid w:val="00C8781A"/>
     <w:pPr>
@@ -2826,14 +3375,135 @@
   <w:style w:type="paragraph" w:customStyle="1" w:styleId="SRIAlphaList">
     <w:name w:val="SRI AlphaList"/>
     <w:basedOn w:val="Normal"/>
-    <w:next w:val="Normal"/>
     <w:qFormat/>
-    <w:rsid w:val="00C8781A"/>
+    <w:rsid w:val="00504A93"/>
     <w:pPr>
       <w:numPr>
         <w:numId w:val="24"/>
       </w:numPr>
     </w:pPr>
+  </w:style>
+  <w:style w:type="character" w:customStyle="1" w:styleId="Heading1Char1">
+    <w:name w:val="Heading 1 Char1"/>
+    <w:basedOn w:val="DefaultParagraphFont"/>
+    <w:uiPriority w:val="9"/>
+    <w:rsid w:val="00504A93"/>
+    <w:rPr>
+      <w:rFonts w:asciiTheme="majorHAnsi" w:eastAsiaTheme="majorEastAsia" w:hAnsiTheme="majorHAnsi" w:cstheme="majorBidi"/>
+      <w:b/>
+      <w:bCs/>
+      <w:color w:val="345A8A" w:themeColor="accent1" w:themeShade="B5"/>
+      <w:sz w:val="32"/>
+      <w:szCs w:val="32"/>
+    </w:rPr>
+  </w:style>
+  <w:style w:type="character" w:customStyle="1" w:styleId="Heading2Char1">
+    <w:name w:val="Heading 2 Char1"/>
+    <w:basedOn w:val="DefaultParagraphFont"/>
+    <w:uiPriority w:val="9"/>
+    <w:semiHidden/>
+    <w:rsid w:val="00504A93"/>
+    <w:rPr>
+      <w:rFonts w:asciiTheme="majorHAnsi" w:eastAsiaTheme="majorEastAsia" w:hAnsiTheme="majorHAnsi" w:cstheme="majorBidi"/>
+      <w:b/>
+      <w:bCs/>
+      <w:color w:val="4F81BD" w:themeColor="accent1"/>
+      <w:sz w:val="26"/>
+      <w:szCs w:val="26"/>
+    </w:rPr>
+  </w:style>
+  <w:style w:type="character" w:customStyle="1" w:styleId="Heading3Char1">
+    <w:name w:val="Heading 3 Char1"/>
+    <w:basedOn w:val="DefaultParagraphFont"/>
+    <w:uiPriority w:val="9"/>
+    <w:semiHidden/>
+    <w:rsid w:val="00504A93"/>
+    <w:rPr>
+      <w:rFonts w:asciiTheme="majorHAnsi" w:eastAsiaTheme="majorEastAsia" w:hAnsiTheme="majorHAnsi" w:cstheme="majorBidi"/>
+      <w:b/>
+      <w:bCs/>
+      <w:color w:val="4F81BD" w:themeColor="accent1"/>
+    </w:rPr>
+  </w:style>
+  <w:style w:type="character" w:customStyle="1" w:styleId="Heading4Char1">
+    <w:name w:val="Heading 4 Char1"/>
+    <w:basedOn w:val="DefaultParagraphFont"/>
+    <w:uiPriority w:val="9"/>
+    <w:semiHidden/>
+    <w:rsid w:val="00504A93"/>
+    <w:rPr>
+      <w:rFonts w:asciiTheme="majorHAnsi" w:eastAsiaTheme="majorEastAsia" w:hAnsiTheme="majorHAnsi" w:cstheme="majorBidi"/>
+      <w:b/>
+      <w:bCs/>
+      <w:i/>
+      <w:iCs/>
+      <w:color w:val="4F81BD" w:themeColor="accent1"/>
+    </w:rPr>
+  </w:style>
+  <w:style w:type="character" w:customStyle="1" w:styleId="Heading5Char1">
+    <w:name w:val="Heading 5 Char1"/>
+    <w:basedOn w:val="DefaultParagraphFont"/>
+    <w:uiPriority w:val="9"/>
+    <w:semiHidden/>
+    <w:rsid w:val="00504A93"/>
+    <w:rPr>
+      <w:rFonts w:asciiTheme="majorHAnsi" w:eastAsiaTheme="majorEastAsia" w:hAnsiTheme="majorHAnsi" w:cstheme="majorBidi"/>
+      <w:color w:val="243F60" w:themeColor="accent1" w:themeShade="7F"/>
+    </w:rPr>
+  </w:style>
+  <w:style w:type="character" w:customStyle="1" w:styleId="Heading6Char1">
+    <w:name w:val="Heading 6 Char1"/>
+    <w:basedOn w:val="DefaultParagraphFont"/>
+    <w:uiPriority w:val="9"/>
+    <w:semiHidden/>
+    <w:rsid w:val="00504A93"/>
+    <w:rPr>
+      <w:rFonts w:asciiTheme="majorHAnsi" w:eastAsiaTheme="majorEastAsia" w:hAnsiTheme="majorHAnsi" w:cstheme="majorBidi"/>
+      <w:i/>
+      <w:iCs/>
+      <w:color w:val="243F60" w:themeColor="accent1" w:themeShade="7F"/>
+    </w:rPr>
+  </w:style>
+  <w:style w:type="character" w:customStyle="1" w:styleId="Heading7Char1">
+    <w:name w:val="Heading 7 Char1"/>
+    <w:basedOn w:val="DefaultParagraphFont"/>
+    <w:uiPriority w:val="9"/>
+    <w:semiHidden/>
+    <w:rsid w:val="00504A93"/>
+    <w:rPr>
+      <w:rFonts w:asciiTheme="majorHAnsi" w:eastAsiaTheme="majorEastAsia" w:hAnsiTheme="majorHAnsi" w:cstheme="majorBidi"/>
+      <w:i/>
+      <w:iCs/>
+      <w:color w:val="404040" w:themeColor="text1" w:themeTint="BF"/>
+    </w:rPr>
+  </w:style>
+  <w:style w:type="character" w:customStyle="1" w:styleId="Heading8Char1">
+    <w:name w:val="Heading 8 Char1"/>
+    <w:basedOn w:val="DefaultParagraphFont"/>
+    <w:uiPriority w:val="9"/>
+    <w:semiHidden/>
+    <w:rsid w:val="00504A93"/>
+    <w:rPr>
+      <w:rFonts w:asciiTheme="majorHAnsi" w:eastAsiaTheme="majorEastAsia" w:hAnsiTheme="majorHAnsi" w:cstheme="majorBidi"/>
+      <w:color w:val="404040" w:themeColor="text1" w:themeTint="BF"/>
+      <w:sz w:val="20"/>
+      <w:szCs w:val="20"/>
+    </w:rPr>
+  </w:style>
+  <w:style w:type="character" w:customStyle="1" w:styleId="Heading9Char1">
+    <w:name w:val="Heading 9 Char1"/>
+    <w:basedOn w:val="DefaultParagraphFont"/>
+    <w:uiPriority w:val="9"/>
+    <w:semiHidden/>
+    <w:rsid w:val="00504A93"/>
+    <w:rPr>
+      <w:rFonts w:asciiTheme="majorHAnsi" w:eastAsiaTheme="majorEastAsia" w:hAnsiTheme="majorHAnsi" w:cstheme="majorBidi"/>
+      <w:i/>
+      <w:iCs/>
+      <w:color w:val="404040" w:themeColor="text1" w:themeTint="BF"/>
+      <w:sz w:val="20"/>
+      <w:szCs w:val="20"/>
+    </w:rPr>
   </w:style>
 </w:styles>
 </file>

</xml_diff>